<commit_message>
update stock function wip
</commit_message>
<xml_diff>
--- a/Internship Progress.docx
+++ b/Internship Progress.docx
@@ -8132,9 +8132,186 @@
     </w:p>
     <w:p>
       <w:r>
-        <w:t>Created a script that scrapes from the Bursa Marketplace’s quarterly financial statements using intelligent looping and scraping process using Python’s Selenium Driver to automatically browse to every companies’ financial statement pages, Beautiful Soup to navigate and extract the financial statements values and Pandas to store and format the scraped data in a structured manner.</w:t>
-      </w:r>
-    </w:p>
+        <w:t>Started creating</w:t>
+      </w:r>
+      <w:r>
+        <w:t xml:space="preserve"> a script that scrapes from the Bursa Marketplace’s quarterly financial statements using intelligent looping and scraping process</w:t>
+      </w:r>
+      <w:r>
+        <w:t>. By using</w:t>
+      </w:r>
+      <w:r>
+        <w:t xml:space="preserve"> Python’s Selenium Driver to automatically browse to every companies’ financial statement pages, Beautiful Soup to navigate and extract the financial statements values and Pandas to store and format the scraped data in a structured manner.</w:t>
+      </w:r>
+    </w:p>
+    <w:p>
+      <w:pPr>
+        <w:pStyle w:val="Heading2"/>
+      </w:pPr>
+      <w:r>
+        <w:t>Day 4</w:t>
+      </w:r>
+    </w:p>
+    <w:p>
+      <w:r>
+        <w:t xml:space="preserve">Continued with the Python script to scrape the selected values in every listed companies quarterly financial statements. The HTML format of the quarterly financial page has made it an additional challenge especially in targeting the specific element to retrieve the value from. Learnt additional web scraping techniques online such as utilizing XPATH to traverse through the HTML elements relative to a starting sibling. </w:t>
+      </w:r>
+    </w:p>
+    <w:p>
+      <w:pPr>
+        <w:pStyle w:val="Heading2"/>
+      </w:pPr>
+      <w:r>
+        <w:t>Day 5</w:t>
+      </w:r>
+    </w:p>
+    <w:p>
+      <w:r>
+        <w:t xml:space="preserve">Finalized with the Python script and successfully scraped the important values of every listed companies. The next step is to use these values to manually calculate the financial ratios such as EPS, P/E, and ROE using these values to assess the performance of these companies on a quarterly basis. </w:t>
+      </w:r>
+      <w:r>
+        <w:t>This will be scheduled and implemented for the next week.</w:t>
+      </w:r>
+    </w:p>
+    <w:p/>
+    <w:p/>
+    <w:p/>
+    <w:p/>
+    <w:p/>
+    <w:p/>
+    <w:p>
+      <w:pPr>
+        <w:pStyle w:val="Heading1"/>
+      </w:pPr>
+      <w:r>
+        <w:lastRenderedPageBreak/>
+        <w:t xml:space="preserve">Week 8 </w:t>
+      </w:r>
+    </w:p>
+    <w:p>
+      <w:pPr>
+        <w:pStyle w:val="Heading2"/>
+      </w:pPr>
+      <w:r>
+        <w:t>Day 1</w:t>
+      </w:r>
+    </w:p>
+    <w:p>
+      <w:r>
+        <w:t xml:space="preserve">For this week, mainly focusing on </w:t>
+      </w:r>
+      <w:r>
+        <w:t xml:space="preserve">a Python script that loops the data collected and </w:t>
+      </w:r>
+      <w:r>
+        <w:t>calculate the financial ratios accordingly. Begin by outlining the strategy of how to traverse through the related stock code quarterly report values and calculate trailing 12 months financial ratios. Carried out manual calculation with the quarterly report values and ensure that the resulting ratios tallied with any additional sources</w:t>
+      </w:r>
+    </w:p>
+    <w:p>
+      <w:pPr>
+        <w:pStyle w:val="Heading2"/>
+      </w:pPr>
+      <w:r>
+        <w:t>Day 2</w:t>
+      </w:r>
+    </w:p>
+    <w:p>
+      <w:r>
+        <w:t xml:space="preserve">Started coding the Python script to calculate the Trailing 12 Months financial ratios based on the quarterly report values that was scraped for every stock code. </w:t>
+      </w:r>
+      <w:r>
+        <w:t>An intelligent looping process is made that calculates past 4 quarters of financial values</w:t>
+      </w:r>
+      <w:r>
+        <w:t xml:space="preserve"> of the particular quarter date, a technique also known as the rolling window method. Values such as income, revenue, operating income and gross dividend is summed and averaged, before proceeding to calculate the ratios.</w:t>
+      </w:r>
+    </w:p>
+    <w:p>
+      <w:pPr>
+        <w:pStyle w:val="Heading2"/>
+      </w:pPr>
+      <w:r>
+        <w:t xml:space="preserve">Day </w:t>
+      </w:r>
+      <w:r>
+        <w:t>3</w:t>
+      </w:r>
+    </w:p>
+    <w:p>
+      <w:r>
+        <w:t xml:space="preserve">Continued the Python script from previously. Successfully verified the sum of values such as income, revenue, and operating income of the script through manual calculation. Proceed to </w:t>
+      </w:r>
+      <w:r>
+        <w:t xml:space="preserve">Calculate related ratios with these values such as Earnings Per Share, Dividends Per Share, Return on Equity, Operating Margins, and Free Cash Flow. </w:t>
+      </w:r>
+      <w:r>
+        <w:t xml:space="preserve">Tallied with the output </w:t>
+      </w:r>
+      <w:r>
+        <w:t xml:space="preserve">of the script </w:t>
+      </w:r>
+      <w:r>
+        <w:t xml:space="preserve">with additional sources to validate the correctness and accuracy of </w:t>
+      </w:r>
+      <w:r>
+        <w:t xml:space="preserve">the </w:t>
+      </w:r>
+      <w:r>
+        <w:t>calculation.</w:t>
+      </w:r>
+    </w:p>
+    <w:p>
+      <w:pPr>
+        <w:pStyle w:val="Heading2"/>
+      </w:pPr>
+      <w:r>
+        <w:t>Day 4</w:t>
+      </w:r>
+    </w:p>
+    <w:p>
+      <w:r>
+        <w:t xml:space="preserve">Continued in the development of the Python script. Involved historical prices </w:t>
+      </w:r>
+      <w:r>
+        <w:t xml:space="preserve">of that stock code in </w:t>
+      </w:r>
+      <w:r>
+        <w:t>that particular quarter</w:t>
+      </w:r>
+      <w:r>
+        <w:t xml:space="preserve"> within the intelligent looping process. This is done to</w:t>
+      </w:r>
+      <w:r>
+        <w:t xml:space="preserve"> calculate more financial ratios such as Price to Earnings and Dividend Yield. This process involves selecting the latest relevant price in that particular quarter to retrieve the closing price, where it will be used </w:t>
+      </w:r>
+      <w:r>
+        <w:t xml:space="preserve">in the </w:t>
+      </w:r>
+      <w:r>
+        <w:t xml:space="preserve">division </w:t>
+      </w:r>
+      <w:r>
+        <w:t xml:space="preserve">calculation </w:t>
+      </w:r>
+      <w:r>
+        <w:t xml:space="preserve">with Earnings Per Share and Dividends Per Share. Tallied the output of these ratios with additional sources for validation. </w:t>
+      </w:r>
+    </w:p>
+    <w:p>
+      <w:pPr>
+        <w:pStyle w:val="Heading2"/>
+      </w:pPr>
+      <w:r>
+        <w:t>Day 5</w:t>
+      </w:r>
+    </w:p>
+    <w:p>
+      <w:r>
+        <w:t xml:space="preserve">Finalized with the Python script where classes are assigned to a particular quarter report based on the trailing 12 months financial ratios. Involves assessing each ratio in the quarter whether it fulfills the minimum value to determine whether the company is fundamentally healthy, growing and provides consistent dividends. Companies with higher ranks indicate a potential good investment and recommended to the system’s user. </w:t>
+      </w:r>
+    </w:p>
+    <w:p/>
+    <w:p/>
     <w:sectPr>
       <w:pgSz w:w="12240" w:h="15840"/>
       <w:pgMar w:top="1440" w:right="1440" w:bottom="1440" w:left="1440" w:header="720" w:footer="720" w:gutter="0"/>

</xml_diff>